<commit_message>
Docs: srs 수정, ui design 수정
</commit_message>
<xml_diff>
--- a/artifacts/Design Documents/High-level Architecture-UNIVERSE.docx
+++ b/artifacts/Design Documents/High-level Architecture-UNIVERSE.docx
@@ -66,6 +66,7 @@
           <w:rFonts w:ascii="맑은 고딕" w:eastAsia="맑은 고딕" w:hAnsi="맑은 고딕" w:cs="맑은 고딕"/>
           <w:sz w:val="50"/>
           <w:szCs w:val="50"/>
+          <w:lang w:val="en-US"/>
         </w:rPr>
       </w:pPr>
     </w:p>
@@ -76,16 +77,7 @@
           <w:rFonts w:ascii="맑은 고딕" w:eastAsia="맑은 고딕" w:hAnsi="맑은 고딕" w:cs="맑은 고딕"/>
           <w:sz w:val="50"/>
           <w:szCs w:val="50"/>
-        </w:rPr>
-      </w:pPr>
-    </w:p>
-    <w:p>
-      <w:pPr>
-        <w:jc w:val="center"/>
-        <w:rPr>
-          <w:rFonts w:ascii="맑은 고딕" w:eastAsia="맑은 고딕" w:hAnsi="맑은 고딕" w:cs="맑은 고딕"/>
-          <w:sz w:val="50"/>
-          <w:szCs w:val="50"/>
+          <w:lang w:val="en-US"/>
         </w:rPr>
       </w:pPr>
       <w:r>
@@ -139,58 +131,159 @@
           <w:rFonts w:ascii="맑은 고딕" w:eastAsia="맑은 고딕" w:hAnsi="맑은 고딕" w:cs="맑은 고딕"/>
           <w:sz w:val="50"/>
           <w:szCs w:val="50"/>
-        </w:rPr>
-      </w:pPr>
-    </w:p>
-    <w:p>
-      <w:pPr>
+          <w:lang w:val="en-US"/>
+        </w:rPr>
+      </w:pPr>
+    </w:p>
+    <w:p>
+      <w:pPr>
+        <w:jc w:val="right"/>
         <w:rPr>
           <w:rFonts w:ascii="맑은 고딕" w:eastAsia="맑은 고딕" w:hAnsi="맑은 고딕" w:cs="맑은 고딕"/>
           <w:sz w:val="50"/>
           <w:szCs w:val="50"/>
-        </w:rPr>
-      </w:pPr>
-    </w:p>
-    <w:p>
-      <w:pPr>
-        <w:jc w:val="center"/>
+          <w:lang w:val="en-US"/>
+        </w:rPr>
+      </w:pPr>
+      <w:r>
         <w:rPr>
           <w:rFonts w:ascii="맑은 고딕" w:eastAsia="맑은 고딕" w:hAnsi="맑은 고딕" w:cs="맑은 고딕"/>
           <w:sz w:val="50"/>
           <w:szCs w:val="50"/>
-        </w:rPr>
-      </w:pPr>
-    </w:p>
-    <w:p>
-      <w:pPr>
-        <w:jc w:val="right"/>
+          <w:lang w:val="en-US"/>
+        </w:rPr>
+        <w:t xml:space="preserve">Team </w:t>
+      </w:r>
+      <w:r>
         <w:rPr>
           <w:rFonts w:ascii="맑은 고딕" w:eastAsia="맑은 고딕" w:hAnsi="맑은 고딕" w:cs="맑은 고딕"/>
           <w:sz w:val="50"/>
           <w:szCs w:val="50"/>
         </w:rPr>
-      </w:pPr>
-      <w:r>
+        <w:t>Universe</w:t>
+      </w:r>
+    </w:p>
+    <w:p>
+      <w:pPr>
+        <w:jc w:val="right"/>
+        <w:rPr>
+          <w:rFonts w:ascii="맑은 고딕" w:eastAsia="맑은 고딕" w:hAnsi="맑은 고딕" w:cs="맑은 고딕" w:hint="eastAsia"/>
+          <w:sz w:val="24"/>
+          <w:szCs w:val="24"/>
+        </w:rPr>
+      </w:pPr>
+      <w:r>
+        <w:rPr>
+          <w:rFonts w:ascii="맑은 고딕" w:eastAsia="맑은 고딕" w:hAnsi="맑은 고딕" w:cs="맑은 고딕" w:hint="eastAsia"/>
+          <w:sz w:val="24"/>
+          <w:szCs w:val="24"/>
+        </w:rPr>
+        <w:t xml:space="preserve">2020920006 김동하 </w:t>
+      </w:r>
+    </w:p>
+    <w:p>
+      <w:pPr>
+        <w:jc w:val="right"/>
+        <w:rPr>
+          <w:rFonts w:ascii="맑은 고딕" w:eastAsia="맑은 고딕" w:hAnsi="맑은 고딕" w:cs="맑은 고딕" w:hint="eastAsia"/>
+          <w:sz w:val="24"/>
+          <w:szCs w:val="24"/>
+        </w:rPr>
+      </w:pPr>
+      <w:r>
+        <w:rPr>
+          <w:rFonts w:ascii="맑은 고딕" w:eastAsia="맑은 고딕" w:hAnsi="맑은 고딕" w:cs="맑은 고딕" w:hint="eastAsia"/>
+          <w:sz w:val="24"/>
+          <w:szCs w:val="24"/>
+        </w:rPr>
+        <w:t xml:space="preserve">2020920008 김민회 </w:t>
+      </w:r>
+    </w:p>
+    <w:p>
+      <w:pPr>
+        <w:jc w:val="right"/>
+        <w:rPr>
+          <w:rFonts w:ascii="맑은 고딕" w:eastAsia="맑은 고딕" w:hAnsi="맑은 고딕" w:cs="맑은 고딕" w:hint="eastAsia"/>
+          <w:sz w:val="24"/>
+          <w:szCs w:val="24"/>
+        </w:rPr>
+      </w:pPr>
+      <w:r>
+        <w:rPr>
+          <w:rFonts w:ascii="맑은 고딕" w:eastAsia="맑은 고딕" w:hAnsi="맑은 고딕" w:cs="맑은 고딕" w:hint="eastAsia"/>
+          <w:sz w:val="24"/>
+          <w:szCs w:val="24"/>
+        </w:rPr>
+        <w:t>2020920023 박세환</w:t>
+      </w:r>
+    </w:p>
+    <w:p>
+      <w:pPr>
+        <w:jc w:val="right"/>
+        <w:rPr>
+          <w:rFonts w:ascii="맑은 고딕" w:eastAsia="맑은 고딕" w:hAnsi="맑은 고딕" w:cs="맑은 고딕" w:hint="eastAsia"/>
+          <w:sz w:val="24"/>
+          <w:szCs w:val="24"/>
+        </w:rPr>
+      </w:pPr>
+      <w:r>
+        <w:rPr>
+          <w:rFonts w:ascii="맑은 고딕" w:eastAsia="맑은 고딕" w:hAnsi="맑은 고딕" w:cs="맑은 고딕" w:hint="eastAsia"/>
+          <w:sz w:val="24"/>
+          <w:szCs w:val="24"/>
+        </w:rPr>
+        <w:t xml:space="preserve">2020920029 배유찬 </w:t>
+      </w:r>
+    </w:p>
+    <w:p>
+      <w:pPr>
+        <w:jc w:val="right"/>
+        <w:rPr>
+          <w:rFonts w:ascii="맑은 고딕" w:eastAsia="맑은 고딕" w:hAnsi="맑은 고딕" w:cs="맑은 고딕" w:hint="eastAsia"/>
+          <w:sz w:val="24"/>
+          <w:szCs w:val="24"/>
+        </w:rPr>
+      </w:pPr>
+      <w:r>
+        <w:rPr>
+          <w:rFonts w:ascii="맑은 고딕" w:eastAsia="맑은 고딕" w:hAnsi="맑은 고딕" w:cs="맑은 고딕" w:hint="eastAsia"/>
+          <w:sz w:val="24"/>
+          <w:szCs w:val="24"/>
+        </w:rPr>
+        <w:t xml:space="preserve">2020920061 주재원 </w:t>
+      </w:r>
+    </w:p>
+    <w:p>
+      <w:pPr>
+        <w:jc w:val="right"/>
+        <w:rPr>
+          <w:rFonts w:ascii="맑은 고딕" w:eastAsia="맑은 고딕" w:hAnsi="맑은 고딕" w:cs="맑은 고딕"/>
+          <w:sz w:val="24"/>
+          <w:szCs w:val="24"/>
+          <w:lang w:val="en-US"/>
+        </w:rPr>
+      </w:pPr>
+      <w:r>
+        <w:rPr>
+          <w:rFonts w:ascii="맑은 고딕" w:eastAsia="맑은 고딕" w:hAnsi="맑은 고딕" w:cs="맑은 고딕" w:hint="eastAsia"/>
+          <w:sz w:val="24"/>
+          <w:szCs w:val="24"/>
+        </w:rPr>
+        <w:t>2022920041 오승민</w:t>
+      </w:r>
+    </w:p>
+    <w:p>
+      <w:pPr>
+        <w:jc w:val="center"/>
         <w:rPr>
           <w:rFonts w:ascii="맑은 고딕" w:eastAsia="맑은 고딕" w:hAnsi="맑은 고딕" w:cs="맑은 고딕"/>
           <w:sz w:val="50"/>
           <w:szCs w:val="50"/>
         </w:rPr>
-        <w:t>Universe</w:t>
-      </w:r>
+      </w:pPr>
       <w:r>
         <w:br w:type="page"/>
       </w:r>
-    </w:p>
-    <w:p>
-      <w:pPr>
-        <w:jc w:val="center"/>
-        <w:rPr>
-          <w:rFonts w:ascii="맑은 고딕" w:eastAsia="맑은 고딕" w:hAnsi="맑은 고딕" w:cs="맑은 고딕"/>
-          <w:sz w:val="40"/>
-          <w:szCs w:val="40"/>
-        </w:rPr>
-      </w:pPr>
       <w:r>
         <w:rPr>
           <w:rFonts w:ascii="맑은 고딕" w:eastAsia="맑은 고딕" w:hAnsi="맑은 고딕" w:cs="맑은 고딕"/>

</xml_diff>